<commit_message>
working with rewards and obstacles
</commit_message>
<xml_diff>
--- a/The board.docx
+++ b/The board.docx
@@ -16,168 +16,289 @@
         </w:rPr>
         <w:t>The board</w:t>
       </w:r>
+    </w:p>
+    <w:p>
+      <w:pPr>
+        <w:rPr>
+          <w:rFonts w:hint="default"/>
+          <w:lang w:val="en"/>
+        </w:rPr>
+      </w:pPr>
+      <w:r>
+        <w:rPr>
+          <w:rFonts w:hint="default"/>
+          <w:lang w:val="en"/>
+        </w:rPr>
+        <w:t>The sky</w:t>
+      </w:r>
+    </w:p>
+    <w:p>
+      <w:pPr>
+        <w:rPr>
+          <w:rFonts w:hint="default"/>
+          <w:lang w:val="en"/>
+        </w:rPr>
+      </w:pPr>
+      <w:r>
+        <w:rPr>
+          <w:rFonts w:hint="default"/>
+          <w:lang w:val="en"/>
+        </w:rPr>
+        <w:t>TIME TO MOVE SCREEN AND PERSON</w:t>
+      </w:r>
+    </w:p>
+    <w:p>
+      <w:pPr>
+        <w:rPr>
+          <w:rFonts w:hint="default"/>
+          <w:lang w:val="en"/>
+        </w:rPr>
+      </w:pPr>
+      <w:r>
+        <w:rPr>
+          <w:rFonts w:hint="default"/>
+          <w:lang w:val="en"/>
+        </w:rPr>
+        <w:t>Game loop to move the screen</w:t>
+      </w:r>
+    </w:p>
+    <w:p>
+      <w:pPr>
+        <w:rPr>
+          <w:rFonts w:hint="default"/>
+          <w:lang w:val="en"/>
+        </w:rPr>
+      </w:pPr>
+      <w:r>
+        <w:rPr>
+          <w:rFonts w:hint="default"/>
+          <w:lang w:val="en"/>
+        </w:rPr>
+        <w:t>Random gen with numpy</w:t>
+      </w:r>
+    </w:p>
+    <w:p>
+      <w:pPr>
+        <w:rPr>
+          <w:rFonts w:hint="default"/>
+          <w:lang w:val="en"/>
+        </w:rPr>
+      </w:pPr>
+      <w:r>
+        <w:rPr>
+          <w:rFonts w:hint="default"/>
+          <w:lang w:val="en"/>
+        </w:rPr>
+        <w:t>4-5 modularity</w:t>
+      </w:r>
+    </w:p>
+    <w:p>
+      <w:pPr>
+        <w:rPr>
+          <w:rFonts w:hint="default"/>
+          <w:lang w:val="en"/>
+        </w:rPr>
+      </w:pPr>
+      <w:r>
+        <w:rPr>
+          <w:rFonts w:hint="default"/>
+          <w:lang w:val="en"/>
+        </w:rPr>
+        <w:t>Monando multiple atleast 2*2 matrix</w:t>
+      </w:r>
+    </w:p>
+    <w:p>
+      <w:pPr>
+        <w:rPr>
+          <w:rFonts w:hint="default"/>
+          <w:lang w:val="en"/>
+        </w:rPr>
+      </w:pPr>
+    </w:p>
+    <w:p>
+      <w:pPr>
+        <w:rPr>
+          <w:rFonts w:hint="default"/>
+          <w:lang w:val="en"/>
+        </w:rPr>
+      </w:pPr>
+      <w:r>
+        <w:rPr>
+          <w:rFonts w:hint="default"/>
+          <w:lang w:val="en"/>
+        </w:rPr>
+        <w:t>Runtime polymorphism</w:t>
+      </w:r>
+    </w:p>
+    <w:p>
+      <w:pPr>
+        <w:rPr>
+          <w:rFonts w:hint="default"/>
+          <w:lang w:val="en"/>
+        </w:rPr>
+      </w:pPr>
+    </w:p>
+    <w:p>
+      <w:pPr>
+        <w:rPr>
+          <w:rFonts w:hint="default"/>
+          <w:lang w:val="en"/>
+        </w:rPr>
+      </w:pPr>
+    </w:p>
+    <w:p>
+      <w:pPr>
+        <w:rPr>
+          <w:rFonts w:hint="default"/>
+          <w:lang w:val="en"/>
+        </w:rPr>
+      </w:pPr>
+    </w:p>
+    <w:p>
+      <w:pPr>
+        <w:rPr>
+          <w:rFonts w:hint="default"/>
+          <w:lang w:val="en"/>
+        </w:rPr>
+      </w:pPr>
+      <w:r>
+        <w:rPr>
+          <w:rFonts w:hint="default"/>
+          <w:lang w:val="en"/>
+        </w:rPr>
+        <w:t>Ascii arts for arts in game</w:t>
+      </w:r>
+    </w:p>
+    <w:p>
+      <w:pPr>
+        <w:rPr>
+          <w:rFonts w:hint="default"/>
+          <w:lang w:val="en"/>
+        </w:rPr>
+      </w:pPr>
+    </w:p>
+    <w:p>
+      <w:pPr>
+        <w:rPr>
+          <w:rFonts w:hint="default"/>
+          <w:lang w:val="en"/>
+        </w:rPr>
+      </w:pPr>
+      <w:r>
+        <w:rPr>
+          <w:rFonts w:hint="default"/>
+          <w:lang w:val="en"/>
+        </w:rPr>
+        <w:t xml:space="preserve">Pending Work : </w:t>
+      </w:r>
+    </w:p>
+    <w:p>
+      <w:pPr>
+        <w:rPr>
+          <w:rFonts w:hint="default"/>
+          <w:lang w:val="en"/>
+        </w:rPr>
+      </w:pPr>
+    </w:p>
+    <w:p>
+      <w:pPr>
+        <w:rPr>
+          <w:rFonts w:hint="default"/>
+          <w:lang w:val="en"/>
+        </w:rPr>
+      </w:pPr>
+      <w:r>
+        <w:rPr>
+          <w:rFonts w:hint="default"/>
+          <w:lang w:val="en"/>
+        </w:rPr>
+        <w:t>Score counting not working properly</w:t>
+      </w:r>
+    </w:p>
+    <w:p>
+      <w:pPr>
+        <w:rPr>
+          <w:rFonts w:hint="default"/>
+          <w:lang w:val="en"/>
+        </w:rPr>
+      </w:pPr>
+      <w:r>
+        <w:rPr>
+          <w:rFonts w:hint="default"/>
+          <w:lang w:val="en"/>
+        </w:rPr>
+        <w:t>Obstacles</w:t>
+      </w:r>
+    </w:p>
+    <w:p>
+      <w:pPr>
+        <w:rPr>
+          <w:rFonts w:hint="default"/>
+          <w:lang w:val="en"/>
+        </w:rPr>
+      </w:pPr>
+      <w:r>
+        <w:rPr>
+          <w:rFonts w:hint="default"/>
+          <w:lang w:val="en"/>
+        </w:rPr>
+        <w:t>Dragon</w:t>
+      </w:r>
+    </w:p>
+    <w:p>
+      <w:pPr>
+        <w:rPr>
+          <w:rFonts w:hint="default"/>
+          <w:lang w:val="en"/>
+        </w:rPr>
+      </w:pPr>
+      <w:r>
+        <w:rPr>
+          <w:rFonts w:hint="default"/>
+          <w:lang w:val="en"/>
+        </w:rPr>
+        <w:t>Gun</w:t>
+      </w:r>
+    </w:p>
+    <w:p>
+      <w:pPr>
+        <w:rPr>
+          <w:rFonts w:hint="default"/>
+          <w:lang w:val="en"/>
+        </w:rPr>
+      </w:pPr>
+      <w:r>
+        <w:rPr>
+          <w:rFonts w:hint="default"/>
+          <w:lang w:val="en"/>
+        </w:rPr>
+        <w:t>Shield</w:t>
+      </w:r>
+    </w:p>
+    <w:p>
+      <w:pPr>
+        <w:rPr>
+          <w:rFonts w:hint="default"/>
+          <w:lang w:val="en"/>
+        </w:rPr>
+      </w:pPr>
+      <w:r>
+        <w:rPr>
+          <w:rFonts w:hint="default"/>
+          <w:lang w:val="en"/>
+        </w:rPr>
+        <w:t>Mangnet</w:t>
+      </w:r>
+    </w:p>
+    <w:p>
+      <w:pPr>
+        <w:rPr>
+          <w:rFonts w:hint="default"/>
+          <w:lang w:val="en"/>
+        </w:rPr>
+      </w:pPr>
       <w:bookmarkStart w:id="0" w:name="_GoBack"/>
-    </w:p>
-    <w:p>
-      <w:pPr>
-        <w:rPr>
-          <w:rFonts w:hint="default"/>
-          <w:lang w:val="en"/>
-        </w:rPr>
-      </w:pPr>
-      <w:r>
-        <w:rPr>
-          <w:rFonts w:hint="default"/>
-          <w:lang w:val="en"/>
-        </w:rPr>
-        <w:t>The sky</w:t>
-      </w:r>
-    </w:p>
-    <w:p>
-      <w:pPr>
-        <w:rPr>
-          <w:rFonts w:hint="default"/>
-          <w:lang w:val="en"/>
-        </w:rPr>
-      </w:pPr>
-      <w:r>
-        <w:rPr>
-          <w:rFonts w:hint="default"/>
-          <w:lang w:val="en"/>
-        </w:rPr>
-        <w:t>TIME TO MOVE SCREEN AND PERSON</w:t>
-      </w:r>
-    </w:p>
-    <w:p>
-      <w:pPr>
-        <w:rPr>
-          <w:rFonts w:hint="default"/>
-          <w:lang w:val="en"/>
-        </w:rPr>
-      </w:pPr>
-      <w:r>
-        <w:rPr>
-          <w:rFonts w:hint="default"/>
-          <w:lang w:val="en"/>
-        </w:rPr>
-        <w:t>Game loop to move the screen</w:t>
-      </w:r>
-    </w:p>
-    <w:bookmarkEnd w:id="0"/>
-    <w:p>
-      <w:pPr>
-        <w:rPr>
-          <w:rFonts w:hint="default"/>
-          <w:lang w:val="en"/>
-        </w:rPr>
-      </w:pPr>
-      <w:r>
-        <w:rPr>
-          <w:rFonts w:hint="default"/>
-          <w:lang w:val="en"/>
-        </w:rPr>
-        <w:t>Random gen with numpy</w:t>
-      </w:r>
-    </w:p>
-    <w:p>
-      <w:pPr>
-        <w:rPr>
-          <w:rFonts w:hint="default"/>
-          <w:lang w:val="en"/>
-        </w:rPr>
-      </w:pPr>
-      <w:r>
-        <w:rPr>
-          <w:rFonts w:hint="default"/>
-          <w:lang w:val="en"/>
-        </w:rPr>
-        <w:t>4-5 modularity</w:t>
-      </w:r>
-    </w:p>
-    <w:p>
-      <w:pPr>
-        <w:rPr>
-          <w:rFonts w:hint="default"/>
-          <w:lang w:val="en"/>
-        </w:rPr>
-      </w:pPr>
-      <w:r>
-        <w:rPr>
-          <w:rFonts w:hint="default"/>
-          <w:lang w:val="en"/>
-        </w:rPr>
-        <w:t>Monando multiple atleast 2*2 matrix</w:t>
-      </w:r>
-    </w:p>
-    <w:p>
-      <w:pPr>
-        <w:rPr>
-          <w:rFonts w:hint="default"/>
-          <w:lang w:val="en"/>
-        </w:rPr>
-      </w:pPr>
-    </w:p>
-    <w:p>
-      <w:pPr>
-        <w:rPr>
-          <w:rFonts w:hint="default"/>
-          <w:lang w:val="en"/>
-        </w:rPr>
-      </w:pPr>
-      <w:r>
-        <w:rPr>
-          <w:rFonts w:hint="default"/>
-          <w:lang w:val="en"/>
-        </w:rPr>
-        <w:t>Runtime polymorphism</w:t>
-      </w:r>
-    </w:p>
-    <w:p>
-      <w:pPr>
-        <w:rPr>
-          <w:rFonts w:hint="default"/>
-          <w:lang w:val="en"/>
-        </w:rPr>
-      </w:pPr>
-    </w:p>
-    <w:p>
-      <w:pPr>
-        <w:rPr>
-          <w:rFonts w:hint="default"/>
-          <w:lang w:val="en"/>
-        </w:rPr>
-      </w:pPr>
-    </w:p>
-    <w:p>
-      <w:pPr>
-        <w:rPr>
-          <w:rFonts w:hint="default"/>
-          <w:lang w:val="en"/>
-        </w:rPr>
-      </w:pPr>
-    </w:p>
-    <w:p>
-      <w:pPr>
-        <w:rPr>
-          <w:rFonts w:hint="default"/>
-          <w:lang w:val="en"/>
-        </w:rPr>
-      </w:pPr>
-      <w:r>
-        <w:rPr>
-          <w:rFonts w:hint="default"/>
-          <w:lang w:val="en"/>
-        </w:rPr>
-        <w:t>Ascii arts for arts in game</w:t>
-      </w:r>
-    </w:p>
-    <w:p>
-      <w:pPr>
-        <w:rPr>
-          <w:rFonts w:hint="default"/>
-          <w:lang w:val="en"/>
-        </w:rPr>
-      </w:pPr>
+      <w:bookmarkEnd w:id="0"/>
     </w:p>
     <w:sectPr>
       <w:pgSz w:w="11906" w:h="16838"/>

</xml_diff>